<commit_message>
added conclusions slide, cleaning up notebooks and readme file
</commit_message>
<xml_diff>
--- a/Aaron_nelson_new_capstone_proposal.docx
+++ b/Aaron_nelson_new_capstone_proposal.docx
@@ -59,7 +59,21 @@
           <w:rFonts w:ascii="Georgia" w:hAnsi="Georgia" w:cs="Segoe UI"/>
           <w:color w:val="0F0F0F"/>
         </w:rPr>
-        <w:t>Embarking on the exploration of the enduring idea that life's only certainties are death and taxes, this project seeks to unveil whether there's a significant connection between individuals' tax contributions and their life expectancy. I am particularly intrigued by the prospect of understanding if there are variations in life expectancy between regions with different tax burdens. Through the examination of various tax categories—federal, state, property, and sales, etc.—the aim is to determine how taxes might influence life expectancy. Beyond these considerations, the project also plans to delve into the intricate dynamics of how government spending from tax revenues might impact life expectancy, especially in critical areas like healthcare and social programs. Acknowledging the inherent complexity, this effort is driven by the desire to comprehensively grasp the relationship between taxes and life expectancy in a straightforward and accessible manner.</w:t>
+        <w:t xml:space="preserve">Embarking on the exploration of the enduring idea that life's only certainties are death and taxes, this project seeks to unveil whether there's a significant connection between individuals' tax contributions and their life expectancy. I am particularly intrigued by the prospect of understanding if there are variations in life expectancy between </w:t>
+      </w:r>
+      <w:r>
+        <w:rPr>
+          <w:rFonts w:ascii="Georgia" w:hAnsi="Georgia" w:cs="Segoe UI"/>
+          <w:color w:val="0F0F0F"/>
+        </w:rPr>
+        <w:t>states</w:t>
+      </w:r>
+      <w:r>
+        <w:rPr>
+          <w:rFonts w:ascii="Georgia" w:hAnsi="Georgia" w:cs="Segoe UI"/>
+          <w:color w:val="0F0F0F"/>
+        </w:rPr>
+        <w:t xml:space="preserve"> with different tax burdens. Through the examination of various tax categories—federal, state, property, and sales, etc.—the aim is to determine how taxes might influence life expectancy. Beyond these considerations, the project also plans to delve into the intricate dynamics of how government spending from tax revenues might impact life expectancy, especially in critical areas like healthcare and social programs. Acknowledging the inherent complexity, this effort is driven by the desire to comprehensively grasp the relationship between taxes and life expectancy in a straightforward and accessible manner.</w:t>
       </w:r>
     </w:p>
     <w:p>
@@ -153,20 +167,33 @@
         <w:rPr>
           <w:rFonts w:ascii="Times New Roman" w:eastAsia="Times New Roman" w:hAnsi="Times New Roman" w:cs="Times New Roman"/>
         </w:rPr>
-        <w:t xml:space="preserve"> What</w:t>
-      </w:r>
-      <w:r>
+        <w:t xml:space="preserve"> What is the relationship, if any, between taxes and regional mortality?</w:t>
+      </w:r>
+    </w:p>
+    <w:p>
+      <w:pPr>
         <w:rPr>
           <w:rFonts w:ascii="Times New Roman" w:eastAsia="Times New Roman" w:hAnsi="Times New Roman" w:cs="Times New Roman"/>
         </w:rPr>
-        <w:t xml:space="preserve"> is the relationship, if any, between taxes and regional mortality?</w:t>
-      </w:r>
-    </w:p>
-    <w:p>
-      <w:pPr>
+      </w:pPr>
+      <w:r>
+        <w:rPr>
+          <w:rFonts w:ascii="Times New Roman" w:eastAsia="Times New Roman" w:hAnsi="Symbol" w:cs="Times New Roman"/>
+        </w:rPr>
+        <w:t></w:t>
+      </w:r>
+      <w:r>
         <w:rPr>
           <w:rFonts w:ascii="Times New Roman" w:eastAsia="Times New Roman" w:hAnsi="Times New Roman" w:cs="Times New Roman"/>
         </w:rPr>
+        <w:t xml:space="preserve"> Do higher or lower taxes influence life expectancy?</w:t>
+      </w:r>
+    </w:p>
+    <w:p>
+      <w:pPr>
+        <w:rPr>
+          <w:rFonts w:ascii="Times New Roman" w:eastAsia="Times New Roman" w:hAnsi="Times New Roman" w:cs="Times New Roman"/>
+        </w:rPr>
       </w:pPr>
       <w:r>
         <w:rPr>
@@ -178,64 +205,27 @@
         <w:rPr>
           <w:rFonts w:ascii="Times New Roman" w:eastAsia="Times New Roman" w:hAnsi="Times New Roman" w:cs="Times New Roman"/>
         </w:rPr>
-        <w:t xml:space="preserve"> Do</w:t>
-      </w:r>
-      <w:r>
+        <w:t xml:space="preserve"> How do specific types of taxes, such as federal, state, property, and sales taxes, affect life expectancy?</w:t>
+      </w:r>
+    </w:p>
+    <w:p>
+      <w:pPr>
+        <w:shd w:val="clear" w:color="auto" w:fill="FFFFFF"/>
         <w:rPr>
           <w:rFonts w:ascii="Times New Roman" w:eastAsia="Times New Roman" w:hAnsi="Times New Roman" w:cs="Times New Roman"/>
         </w:rPr>
-        <w:t xml:space="preserve"> higher or lower taxes influence life expectancy?</w:t>
-      </w:r>
-    </w:p>
-    <w:p>
-      <w:pPr>
+      </w:pPr>
+      <w:r>
+        <w:rPr>
+          <w:rFonts w:ascii="Times New Roman" w:eastAsia="Times New Roman" w:hAnsi="Symbol" w:cs="Times New Roman"/>
+        </w:rPr>
+        <w:t></w:t>
+      </w:r>
+      <w:r>
         <w:rPr>
           <w:rFonts w:ascii="Times New Roman" w:eastAsia="Times New Roman" w:hAnsi="Times New Roman" w:cs="Times New Roman"/>
         </w:rPr>
-      </w:pPr>
-      <w:r>
-        <w:rPr>
-          <w:rFonts w:ascii="Times New Roman" w:eastAsia="Times New Roman" w:hAnsi="Symbol" w:cs="Times New Roman"/>
-        </w:rPr>
-        <w:t></w:t>
-      </w:r>
-      <w:r>
-        <w:rPr>
-          <w:rFonts w:ascii="Times New Roman" w:eastAsia="Times New Roman" w:hAnsi="Times New Roman" w:cs="Times New Roman"/>
-        </w:rPr>
-        <w:t xml:space="preserve"> How</w:t>
-      </w:r>
-      <w:r>
-        <w:rPr>
-          <w:rFonts w:ascii="Times New Roman" w:eastAsia="Times New Roman" w:hAnsi="Times New Roman" w:cs="Times New Roman"/>
-        </w:rPr>
-        <w:t xml:space="preserve"> do specific types of taxes, such as federal, state, property, and sales taxes, affect life expectancy?</w:t>
-      </w:r>
-    </w:p>
-    <w:p>
-      <w:pPr>
-        <w:shd w:val="clear" w:color="auto" w:fill="FFFFFF"/>
-        <w:rPr>
-          <w:rFonts w:ascii="Times New Roman" w:eastAsia="Times New Roman" w:hAnsi="Times New Roman" w:cs="Times New Roman"/>
-        </w:rPr>
-      </w:pPr>
-      <w:r>
-        <w:rPr>
-          <w:rFonts w:ascii="Times New Roman" w:eastAsia="Times New Roman" w:hAnsi="Symbol" w:cs="Times New Roman"/>
-        </w:rPr>
-        <w:t></w:t>
-      </w:r>
-      <w:r>
-        <w:rPr>
-          <w:rFonts w:ascii="Times New Roman" w:eastAsia="Times New Roman" w:hAnsi="Times New Roman" w:cs="Times New Roman"/>
-        </w:rPr>
-        <w:t xml:space="preserve"> In</w:t>
-      </w:r>
-      <w:r>
-        <w:rPr>
-          <w:rFonts w:ascii="Times New Roman" w:eastAsia="Times New Roman" w:hAnsi="Times New Roman" w:cs="Times New Roman"/>
-        </w:rPr>
-        <w:t xml:space="preserve"> what ways does the government's allocation of tax money impact life expectancy?</w:t>
+        <w:t xml:space="preserve"> In what ways does the government's allocation of tax money impact life expectancy?</w:t>
       </w:r>
     </w:p>
     <w:p>
@@ -290,17 +280,15 @@
           <w:rFonts w:ascii="Georgia" w:eastAsia="Georgia" w:hAnsi="Georgia" w:cs="Georgia"/>
           <w:iCs/>
         </w:rPr>
-        <w:t xml:space="preserve">Create a storyboard using </w:t>
-      </w:r>
-      <w:proofErr w:type="spellStart"/>
+        <w:t>Create a storyboard using</w:t>
+      </w:r>
       <w:r>
         <w:rPr>
           <w:rFonts w:ascii="Georgia" w:eastAsia="Georgia" w:hAnsi="Georgia" w:cs="Georgia"/>
           <w:iCs/>
         </w:rPr>
-        <w:t>PowerBI</w:t>
-      </w:r>
-      <w:proofErr w:type="spellEnd"/>
+        <w:t xml:space="preserve"> Tableau</w:t>
+      </w:r>
       <w:r>
         <w:rPr>
           <w:rFonts w:ascii="Georgia" w:eastAsia="Georgia" w:hAnsi="Georgia" w:cs="Georgia"/>
@@ -320,7 +308,35 @@
           <w:rFonts w:ascii="Georgia" w:eastAsia="Georgia" w:hAnsi="Georgia" w:cs="Georgia"/>
           <w:iCs/>
         </w:rPr>
-        <w:t xml:space="preserve"> between different types of taxes and regional life expectancy.</w:t>
+        <w:t xml:space="preserve"> between different types of taxes</w:t>
+      </w:r>
+      <w:r>
+        <w:rPr>
+          <w:rFonts w:ascii="Georgia" w:eastAsia="Georgia" w:hAnsi="Georgia" w:cs="Georgia"/>
+          <w:iCs/>
+        </w:rPr>
+        <w:t>, government</w:t>
+      </w:r>
+      <w:r>
+        <w:rPr>
+          <w:rFonts w:ascii="Georgia" w:eastAsia="Georgia" w:hAnsi="Georgia" w:cs="Georgia"/>
+          <w:iCs/>
+        </w:rPr>
+        <w:t xml:space="preserve"> </w:t>
+      </w:r>
+      <w:r>
+        <w:rPr>
+          <w:rFonts w:ascii="Georgia" w:eastAsia="Georgia" w:hAnsi="Georgia" w:cs="Georgia"/>
+          <w:iCs/>
+        </w:rPr>
+        <w:t xml:space="preserve">revenue and expenditure, </w:t>
+      </w:r>
+      <w:r>
+        <w:rPr>
+          <w:rFonts w:ascii="Georgia" w:eastAsia="Georgia" w:hAnsi="Georgia" w:cs="Georgia"/>
+          <w:iCs/>
+        </w:rPr>
+        <w:t>and regional life expectancy.</w:t>
       </w:r>
     </w:p>
     <w:p>
@@ -341,7 +357,14 @@
           <w:rFonts w:ascii="Georgia" w:eastAsia="Georgia" w:hAnsi="Georgia" w:cs="Georgia"/>
           <w:iCs/>
         </w:rPr>
-        <w:t xml:space="preserve">As best as possible, show correlation between different types of taxes such as sales tax, estate tax, income tax, etc. </w:t>
+        <w:t xml:space="preserve">As best as possible, show correlation between </w:t>
+      </w:r>
+      <w:r>
+        <w:rPr>
+          <w:rFonts w:ascii="Georgia" w:eastAsia="Georgia" w:hAnsi="Georgia" w:cs="Georgia"/>
+          <w:iCs/>
+        </w:rPr>
+        <w:t xml:space="preserve">taxes paid, government revenue, government expenditure, and regional mortality. </w:t>
       </w:r>
     </w:p>
     <w:p>
@@ -384,51 +407,49 @@
           <w:iCs/>
         </w:rPr>
         <w:lastRenderedPageBreak/>
-        <w:t xml:space="preserve">Have the storyboard be interactive so that user </w:t>
-      </w:r>
-      <w:proofErr w:type="gramStart"/>
+        <w:t xml:space="preserve">Have </w:t>
+      </w:r>
       <w:r>
         <w:rPr>
           <w:rFonts w:ascii="Georgia" w:eastAsia="Georgia" w:hAnsi="Georgia" w:cs="Georgia"/>
           <w:iCs/>
         </w:rPr>
-        <w:t>is</w:t>
+        <w:t>an</w:t>
       </w:r>
       <w:r>
         <w:rPr>
           <w:rFonts w:ascii="Georgia" w:eastAsia="Georgia" w:hAnsi="Georgia" w:cs="Georgia"/>
           <w:iCs/>
         </w:rPr>
-        <w:t xml:space="preserve"> able to</w:t>
-      </w:r>
-      <w:proofErr w:type="gramEnd"/>
+        <w:t xml:space="preserve"> </w:t>
+      </w:r>
       <w:r>
         <w:rPr>
           <w:rFonts w:ascii="Georgia" w:eastAsia="Georgia" w:hAnsi="Georgia" w:cs="Georgia"/>
           <w:iCs/>
         </w:rPr>
-        <w:t xml:space="preserve"> select certain types of taxes or government expenditures to see their </w:t>
+        <w:t>interactive storyboard</w:t>
       </w:r>
       <w:r>
         <w:rPr>
           <w:rFonts w:ascii="Georgia" w:eastAsia="Georgia" w:hAnsi="Georgia" w:cs="Georgia"/>
           <w:iCs/>
         </w:rPr>
-        <w:t>effect</w:t>
+        <w:t xml:space="preserve"> </w:t>
       </w:r>
       <w:r>
         <w:rPr>
           <w:rFonts w:ascii="Georgia" w:eastAsia="Georgia" w:hAnsi="Georgia" w:cs="Georgia"/>
           <w:iCs/>
         </w:rPr>
-        <w:t xml:space="preserve"> on life </w:t>
+        <w:t>to allow users to see all reported data as is pertains to specifics regions.</w:t>
       </w:r>
       <w:r>
         <w:rPr>
           <w:rFonts w:ascii="Georgia" w:eastAsia="Georgia" w:hAnsi="Georgia" w:cs="Georgia"/>
           <w:iCs/>
         </w:rPr>
-        <w:t>expectancy.</w:t>
+        <w:t xml:space="preserve"> </w:t>
       </w:r>
     </w:p>
     <w:p>
@@ -722,119 +743,187 @@
     </w:p>
     <w:p>
       <w:pPr>
-        <w:shd w:val="clear" w:color="auto" w:fill="FFFFFF"/>
+        <w:pStyle w:val="NormalWeb"/>
+        <w:spacing w:before="0" w:beforeAutospacing="0" w:after="0" w:afterAutospacing="0"/>
+        <w:rPr>
+          <w:rFonts w:ascii="Georgia" w:hAnsi="Georgia"/>
+        </w:rPr>
       </w:pPr>
       <w:hyperlink r:id="rId5" w:history="1">
         <w:r>
           <w:rPr>
             <w:rStyle w:val="Hyperlink"/>
+            <w:rFonts w:ascii="Georgia" w:eastAsia="Yu Gothic UI Semibold" w:hAnsi="Georgia" w:hint="eastAsia"/>
           </w:rPr>
-          <w:t>Downloa</w:t>
+          <w:t>https://www.census.gov/data</w:t>
         </w:r>
         <w:r>
           <w:rPr>
             <w:rStyle w:val="Hyperlink"/>
+            <w:rFonts w:ascii="Georgia" w:eastAsia="Yu Gothic UI Semibold" w:hAnsi="Georgia" w:hint="eastAsia"/>
           </w:rPr>
-          <w:t>d</w:t>
+          <w:t>/</w:t>
         </w:r>
         <w:r>
           <w:rPr>
             <w:rStyle w:val="Hyperlink"/>
+            <w:rFonts w:ascii="Georgia" w:eastAsia="Yu Gothic UI Semibold" w:hAnsi="Georgia" w:hint="eastAsia"/>
           </w:rPr>
-          <w:t xml:space="preserve"> Cen</w:t>
+          <w:t>datasets/2019/econ/local/public-use-dat</w:t>
         </w:r>
         <w:r>
           <w:rPr>
             <w:rStyle w:val="Hyperlink"/>
+            <w:rFonts w:ascii="Georgia" w:eastAsia="Yu Gothic UI Semibold" w:hAnsi="Georgia" w:hint="eastAsia"/>
           </w:rPr>
-          <w:t>t</w:t>
+          <w:t>a</w:t>
         </w:r>
         <w:r>
           <w:rPr>
             <w:rStyle w:val="Hyperlink"/>
+            <w:rFonts w:ascii="Georgia" w:eastAsia="Yu Gothic UI Semibold" w:hAnsi="Georgia" w:hint="eastAsia"/>
           </w:rPr>
-          <w:t xml:space="preserve">er: </w:t>
+          <w:t>sets.html</w:t>
         </w:r>
-        <w:proofErr w:type="spellStart"/>
-        <w:r>
-          <w:rPr>
-            <w:rStyle w:val="Hyperlink"/>
-          </w:rPr>
-          <w:t>StatsAmerica</w:t>
-        </w:r>
-        <w:proofErr w:type="spellEnd"/>
       </w:hyperlink>
     </w:p>
     <w:p>
       <w:pPr>
-        <w:shd w:val="clear" w:color="auto" w:fill="FFFFFF"/>
+        <w:pStyle w:val="NormalWeb"/>
+        <w:spacing w:before="0" w:beforeAutospacing="0" w:after="0" w:afterAutospacing="0"/>
+        <w:rPr>
+          <w:rFonts w:ascii="Georgia" w:hAnsi="Georgia"/>
+        </w:rPr>
+      </w:pPr>
+    </w:p>
+    <w:p>
+      <w:pPr>
+        <w:pStyle w:val="NormalWeb"/>
+        <w:spacing w:before="0" w:beforeAutospacing="0" w:after="0" w:afterAutospacing="0"/>
+        <w:rPr>
+          <w:rFonts w:ascii="Georgia" w:hAnsi="Georgia"/>
+        </w:rPr>
       </w:pPr>
       <w:hyperlink r:id="rId6" w:history="1">
         <w:r>
           <w:rPr>
             <w:rStyle w:val="Hyperlink"/>
+            <w:rFonts w:ascii="Georgia" w:eastAsia="Yu Gothic UI Semibold" w:hAnsi="Georgia" w:hint="eastAsia"/>
           </w:rPr>
-          <w:t>https://taxfoundation.org/data/all/state/sales-tax-rates-2019/</w:t>
+          <w:t>https://ghdx.healthdata.org/record/ihme-data/united-states-life-expectancy-by-county-race-ethnicity-2000-2019</w:t>
         </w:r>
       </w:hyperlink>
     </w:p>
     <w:p>
       <w:pPr>
-        <w:shd w:val="clear" w:color="auto" w:fill="FFFFFF"/>
+        <w:pStyle w:val="NormalWeb"/>
+        <w:spacing w:before="0" w:beforeAutospacing="0" w:after="0" w:afterAutospacing="0"/>
+        <w:rPr>
+          <w:rFonts w:ascii="Georgia" w:hAnsi="Georgia"/>
+        </w:rPr>
+      </w:pPr>
+    </w:p>
+    <w:p>
+      <w:pPr>
+        <w:pStyle w:val="NormalWeb"/>
+        <w:spacing w:before="0" w:beforeAutospacing="0" w:after="0" w:afterAutospacing="0"/>
+        <w:rPr>
+          <w:rFonts w:ascii="Georgia" w:hAnsi="Georgia"/>
+        </w:rPr>
       </w:pPr>
       <w:hyperlink r:id="rId7" w:history="1">
         <w:r>
           <w:rPr>
             <w:rStyle w:val="Hyperlink"/>
+            <w:rFonts w:ascii="Georgia" w:eastAsia="Yu Gothic UI Semibold" w:hAnsi="Georgia" w:hint="eastAsia"/>
           </w:rPr>
-          <w:t>https://taxfoundation.org/data/all/state/state-individual-income-tax-rates-brackets-2019/</w:t>
+          <w:t>https://www.irs.gov/statistics/soi-tax-stats-county-data</w:t>
+        </w:r>
+        <w:r>
+          <w:rPr>
+            <w:rStyle w:val="Hyperlink"/>
+            <w:rFonts w:ascii="Georgia" w:eastAsia="Yu Gothic UI Semibold" w:hAnsi="Georgia" w:hint="eastAsia"/>
+          </w:rPr>
+          <w:t>-</w:t>
+        </w:r>
+        <w:r>
+          <w:rPr>
+            <w:rStyle w:val="Hyperlink"/>
+            <w:rFonts w:ascii="Georgia" w:eastAsia="Yu Gothic UI Semibold" w:hAnsi="Georgia" w:hint="eastAsia"/>
+          </w:rPr>
+          <w:t>2019</w:t>
         </w:r>
       </w:hyperlink>
     </w:p>
     <w:p>
       <w:pPr>
-        <w:shd w:val="clear" w:color="auto" w:fill="FFFFFF"/>
-      </w:pPr>
-      <w:r>
-        <w:t>https://www.irs.gov/statistics/soi-tax-stats-individual-income-tax-statistics-2019-zip-code-data-soi</w:t>
-      </w:r>
-    </w:p>
-    <w:p>
-      <w:pPr>
-        <w:shd w:val="clear" w:color="auto" w:fill="FFFFFF"/>
+        <w:pStyle w:val="NormalWeb"/>
+        <w:spacing w:before="0" w:beforeAutospacing="0" w:after="0" w:afterAutospacing="0"/>
+        <w:rPr>
+          <w:rFonts w:ascii="Georgia" w:hAnsi="Georgia"/>
+        </w:rPr>
+      </w:pPr>
+    </w:p>
+    <w:p>
+      <w:pPr>
+        <w:pStyle w:val="NormalWeb"/>
+        <w:spacing w:before="0" w:beforeAutospacing="0" w:after="0" w:afterAutospacing="0"/>
+        <w:rPr>
+          <w:rFonts w:ascii="Georgia" w:hAnsi="Georgia"/>
+        </w:rPr>
       </w:pPr>
       <w:hyperlink r:id="rId8" w:history="1">
         <w:r>
           <w:rPr>
             <w:rStyle w:val="Hyperlink"/>
+            <w:rFonts w:ascii="Georgia" w:eastAsia="Yu Gothic UI Semibold" w:hAnsi="Georgia" w:hint="eastAsia"/>
           </w:rPr>
-          <w:t>https://www.census.gov/data/datasets/2019/econ/local/public-use-datasets</w:t>
-        </w:r>
-        <w:r>
-          <w:rPr>
-            <w:rStyle w:val="Hyperlink"/>
-          </w:rPr>
-          <w:t>.</w:t>
-        </w:r>
-        <w:r>
-          <w:rPr>
-            <w:rStyle w:val="Hyperlink"/>
-          </w:rPr>
-          <w:t>html</w:t>
+          <w:t>https://www.kaggle.com.com/datasets/danofer/zipcodes-county-fips-crosswalk</w:t>
         </w:r>
       </w:hyperlink>
     </w:p>
     <w:p>
       <w:pPr>
-        <w:shd w:val="clear" w:color="auto" w:fill="FFFFFF"/>
-      </w:pPr>
-      <w:r>
-        <w:t>https://www.census.gov/data/tables/2019/econ/qtax/historical.html</w:t>
-      </w:r>
-    </w:p>
-    <w:p>
-      <w:pPr>
-        <w:shd w:val="clear" w:color="auto" w:fill="FFFFFF"/>
+        <w:pStyle w:val="NormalWeb"/>
+        <w:spacing w:before="0" w:beforeAutospacing="0" w:after="0" w:afterAutospacing="0"/>
+        <w:rPr>
+          <w:rFonts w:ascii="Georgia" w:hAnsi="Georgia"/>
+        </w:rPr>
+      </w:pPr>
+    </w:p>
+    <w:p>
+      <w:pPr>
+        <w:pStyle w:val="NormalWeb"/>
+        <w:spacing w:before="0" w:beforeAutospacing="0" w:after="0" w:afterAutospacing="0"/>
+        <w:rPr>
+          <w:rFonts w:ascii="Georgia" w:hAnsi="Georgia"/>
+        </w:rPr>
+      </w:pPr>
+      <w:r>
+        <w:rPr>
+          <w:rFonts w:ascii="Georgia" w:eastAsia="Yu Gothic UI Semibold" w:hAnsi="Georgia"/>
+        </w:rPr>
+        <w:t xml:space="preserve">https://www.statsamerica.org/downloads/default.aspx </w:t>
+      </w:r>
+    </w:p>
+    <w:p>
+      <w:pPr>
+        <w:pStyle w:val="NormalWeb"/>
+        <w:spacing w:before="0" w:beforeAutospacing="0" w:after="0" w:afterAutospacing="0"/>
+        <w:rPr>
+          <w:rFonts w:ascii="Georgia" w:eastAsia="Yu Gothic UI Semibold" w:hAnsi="Georgia"/>
+        </w:rPr>
+      </w:pPr>
+    </w:p>
+    <w:p>
+      <w:pPr>
+        <w:pStyle w:val="NormalWeb"/>
+        <w:spacing w:before="0" w:beforeAutospacing="0" w:after="0" w:afterAutospacing="0"/>
+        <w:rPr>
+          <w:rFonts w:ascii="Georgia" w:hAnsi="Georgia"/>
+        </w:rPr>
+      </w:pPr>
+      <w:r>
         <w:rPr>
           <w:rFonts w:ascii="Verdana" w:eastAsia="Verdana" w:hAnsi="Verdana" w:cs="Verdana"/>
           <w:b/>
@@ -842,22 +931,75 @@
           <w:sz w:val="38"/>
           <w:szCs w:val="38"/>
         </w:rPr>
-      </w:pPr>
-      <w:r>
-        <w:br/>
-      </w:r>
-      <w:r>
-        <w:br/>
-      </w:r>
-      <w:r>
-        <w:rPr>
-          <w:rFonts w:ascii="Verdana" w:eastAsia="Verdana" w:hAnsi="Verdana" w:cs="Verdana"/>
-          <w:b/>
-          <w:color w:val="538135"/>
-          <w:sz w:val="38"/>
-          <w:szCs w:val="38"/>
-        </w:rPr>
         <w:t>Known Issues and Challenges</w:t>
+      </w:r>
+    </w:p>
+    <w:p>
+      <w:pPr>
+        <w:pStyle w:val="NormalWeb"/>
+        <w:numPr>
+          <w:ilvl w:val="0"/>
+          <w:numId w:val="5"/>
+        </w:numPr>
+        <w:spacing w:before="0" w:beforeAutospacing="0" w:after="0" w:afterAutospacing="0"/>
+        <w:ind w:left="360"/>
+        <w:rPr>
+          <w:rFonts w:ascii="Georgia" w:hAnsi="Georgia"/>
+        </w:rPr>
+      </w:pPr>
+      <w:r>
+        <w:t xml:space="preserve">Data from </w:t>
+      </w:r>
+      <w:hyperlink r:id="rId9" w:history="1">
+        <w:r>
+          <w:rPr>
+            <w:rStyle w:val="Hyperlink"/>
+            <w:rFonts w:ascii="Georgia" w:eastAsia="Yu Gothic UI Semibold" w:hAnsi="Georgia" w:hint="eastAsia"/>
+          </w:rPr>
+          <w:t>https://www.census.gov/data/datasets/2019/econ/local/public-use-datasets.html</w:t>
+        </w:r>
+      </w:hyperlink>
+      <w:r>
+        <w:rPr>
+          <w:rFonts w:ascii="Georgia" w:eastAsia="Yu Gothic UI Semibold" w:hAnsi="Georgia"/>
+        </w:rPr>
+        <w:t xml:space="preserve"> and </w:t>
+      </w:r>
+      <w:hyperlink r:id="rId10" w:history="1">
+        <w:r>
+          <w:rPr>
+            <w:rStyle w:val="Hyperlink"/>
+            <w:rFonts w:ascii="Georgia" w:eastAsia="Yu Gothic UI Semibold" w:hAnsi="Georgia" w:hint="eastAsia"/>
+          </w:rPr>
+          <w:t>https://www.irs.gov/statistics/soi-tax-stats-county-d</w:t>
+        </w:r>
+        <w:r>
+          <w:rPr>
+            <w:rStyle w:val="Hyperlink"/>
+            <w:rFonts w:ascii="Georgia" w:eastAsia="Yu Gothic UI Semibold" w:hAnsi="Georgia" w:hint="eastAsia"/>
+          </w:rPr>
+          <w:t>a</w:t>
+        </w:r>
+        <w:r>
+          <w:rPr>
+            <w:rStyle w:val="Hyperlink"/>
+            <w:rFonts w:ascii="Georgia" w:eastAsia="Yu Gothic UI Semibold" w:hAnsi="Georgia" w:hint="eastAsia"/>
+          </w:rPr>
+          <w:t>ta-2019</w:t>
+        </w:r>
+        <w:r>
+          <w:rPr>
+            <w:rStyle w:val="Hyperlink"/>
+            <w:rFonts w:ascii="Georgia" w:eastAsia="Yu Gothic UI Semibold" w:hAnsi="Georgia"/>
+          </w:rPr>
+          <w:t xml:space="preserve"> are .xlsx</w:t>
+        </w:r>
+      </w:hyperlink>
+      <w:r>
+        <w:rPr>
+          <w:rFonts w:ascii="Georgia" w:eastAsia="Yu Gothic UI Semibold" w:hAnsi="Georgia"/>
+        </w:rPr>
+        <w:t xml:space="preserve"> files. Minor alterations are required while in .xlsx file format prior to importing into python to simplify usability as python has problem handling columns with identical names. </w:t>
       </w:r>
     </w:p>
     <w:p>
@@ -870,15 +1012,21 @@
         <w:ind w:left="360"/>
       </w:pPr>
       <w:r>
-        <w:t xml:space="preserve">Many of the files from the IRS website are .xlsx </w:t>
-      </w:r>
-      <w:proofErr w:type="gramStart"/>
-      <w:r>
-        <w:t>files</w:t>
-      </w:r>
-      <w:proofErr w:type="gramEnd"/>
-      <w:r>
-        <w:t xml:space="preserve"> types that will require converting to be usable.</w:t>
+        <w:t xml:space="preserve">Income tax returns are typically broken down by tax brackets. Tax information reported at </w:t>
+      </w:r>
+      <w:hyperlink r:id="rId11" w:history="1">
+        <w:r>
+          <w:rPr>
+            <w:rStyle w:val="Hyperlink"/>
+          </w:rPr>
+          <w:t>SOI Tax Stats County Data 2019 | Internal Revenue Service (irs.gov)</w:t>
+        </w:r>
+      </w:hyperlink>
+      <w:r>
+        <w:t xml:space="preserve"> aggregates these brackets and provides only total information for region.</w:t>
+      </w:r>
+      <w:r>
+        <w:t xml:space="preserve"> This is important because government spending is based on total tax revenue, regardless of sources and all citizens should enjoy government services equally. This decision however, limits the ability to analyze how life expectancy based on income bracket.</w:t>
       </w:r>
     </w:p>
     <w:p>
@@ -891,19 +1039,16 @@
         <w:ind w:left="360"/>
       </w:pPr>
       <w:r>
-        <w:t xml:space="preserve">Tax data is massive and can be broken down into many different categories as well as income brackets. For this </w:t>
-      </w:r>
-      <w:r>
-        <w:t>reason,</w:t>
-      </w:r>
-      <w:r>
-        <w:t xml:space="preserve"> determinations will have to be made whether to average out all the tax information for a region or attempt to break it down by specific income brackets. Most likely it will need to be averaged out</w:t>
-      </w:r>
-      <w:r>
-        <w:t xml:space="preserve"> across all the income brackets. This also makes sense because </w:t>
-      </w:r>
-      <w:r>
-        <w:t xml:space="preserve">it might not be possible to find mortality rate by income bracket.  </w:t>
+        <w:t xml:space="preserve">Because tax rates change on a yearly basis, </w:t>
+      </w:r>
+      <w:r>
+        <w:t xml:space="preserve">and are different between regions, </w:t>
+      </w:r>
+      <w:r>
+        <w:t>this analysis has to be conducted using data from a single year.</w:t>
+      </w:r>
+      <w:r>
+        <w:t xml:space="preserve"> While there will be small changes affecting that year, because taxes are always changing, this still works better than looking at rates over multiple years where changes might be more drastic.</w:t>
       </w:r>
     </w:p>
     <w:p>
@@ -916,41 +1061,22 @@
         <w:ind w:left="360"/>
       </w:pPr>
       <w:r>
-        <w:t xml:space="preserve">Because tax rates change on a yearly basis, </w:t>
-      </w:r>
-      <w:r>
-        <w:t xml:space="preserve">and are different between regions, </w:t>
-      </w:r>
-      <w:r>
-        <w:t>it is best to do this study over a single year instead of multiple years. While there will be small changes affecting that year, because taxes are always changing, this still works better than looking at rates over multiple years where changes might be more drastic.</w:t>
-      </w:r>
-    </w:p>
-    <w:p>
-      <w:pPr>
-        <w:pStyle w:val="ListParagraph"/>
-        <w:numPr>
-          <w:ilvl w:val="0"/>
-          <w:numId w:val="5"/>
-        </w:numPr>
-        <w:ind w:left="360"/>
-      </w:pPr>
-      <w:r>
         <w:t>Because of covid and its effect on mortality from 2020 onward</w:t>
       </w:r>
       <w:r>
         <w:t xml:space="preserve">, </w:t>
       </w:r>
       <w:r>
-        <w:t xml:space="preserve">it is best to pick a year prior to covid for this study. For this I will be using data from 2019 as it is still relatively </w:t>
-      </w:r>
-      <w:r>
-        <w:t>recent,</w:t>
-      </w:r>
-      <w:r>
-        <w:t xml:space="preserve"> but the mortality rate has not been skewed by a pandemic. </w:t>
-      </w:r>
-      <w:r>
-        <w:t xml:space="preserve">Also, because the data is several years old it is more readily available. </w:t>
+        <w:t>a tax year prior to 2020 was selected</w:t>
+      </w:r>
+      <w:r>
+        <w:t xml:space="preserve">. </w:t>
+      </w:r>
+      <w:r>
+        <w:t xml:space="preserve">For this reason, 2019  was elected as the data was both most complete as well as most recent. </w:t>
+      </w:r>
+      <w:r>
+        <w:t xml:space="preserve"> </w:t>
       </w:r>
     </w:p>
     <w:sectPr>
@@ -1979,6 +2105,19 @@
       <w:shd w:val="clear" w:color="auto" w:fill="E1DFDD"/>
     </w:rPr>
   </w:style>
+  <w:style w:type="paragraph" w:styleId="NormalWeb">
+    <w:name w:val="Normal (Web)"/>
+    <w:basedOn w:val="Normal"/>
+    <w:uiPriority w:val="99"/>
+    <w:unhideWhenUsed/>
+    <w:rsid w:val="005D3DFD"/>
+    <w:pPr>
+      <w:spacing w:before="100" w:beforeAutospacing="1" w:after="100" w:afterAutospacing="1"/>
+    </w:pPr>
+    <w:rPr>
+      <w:rFonts w:ascii="Times New Roman" w:eastAsia="Times New Roman" w:hAnsi="Times New Roman" w:cs="Times New Roman"/>
+    </w:rPr>
+  </w:style>
 </w:styles>
 </file>
 

</xml_diff>